<commit_message>
17.07.2013 analiz edilen alanlarda veri temizleme yapıldı.
</commit_message>
<xml_diff>
--- a/InfoboxDogumTarihiCikartma.docx
+++ b/InfoboxDogumTarihiCikartma.docx
@@ -110,13 +110,7 @@
         <w:rPr>
           <w:color w:val="000000"/>
         </w:rPr>
-        <w:t xml:space="preserve">  </w:t>
-      </w:r>
-      <w:r>
-        <w:rPr>
-          <w:color w:val="000000"/>
-        </w:rPr>
-        <w:t xml:space="preserve">{{Doğum tarihi ve </w:t>
+        <w:t xml:space="preserve">  {{Doğum tarihi ve </w:t>
       </w:r>
       <w:proofErr w:type="spellStart"/>
       <w:r>
@@ -158,19 +152,7 @@
         <w:rPr>
           <w:color w:val="000000"/>
         </w:rPr>
-        <w:t>&gt;[[Şehir]], [[Eyalet]],</w:t>
-      </w:r>
-      <w:r>
-        <w:rPr>
-          <w:color w:val="000000"/>
-        </w:rPr>
-        <w:t xml:space="preserve"> </w:t>
-      </w:r>
-      <w:r>
-        <w:rPr>
-          <w:color w:val="000000"/>
-        </w:rPr>
-        <w:t>[[Ülke]]&lt;/</w:t>
+        <w:t>&gt;[[Şehir]], [[Eyalet]], [[Ülke]]&lt;/</w:t>
       </w:r>
       <w:proofErr w:type="spellStart"/>
       <w:r>
@@ -254,8 +236,6 @@
         </w:rPr>
         <w:t>Yazarın doğum tarihi: gün, ay, yıl</w:t>
       </w:r>
-      <w:bookmarkStart w:id="0" w:name="_GoBack"/>
-      <w:bookmarkEnd w:id="0"/>
     </w:p>
     <w:p>
       <w:pPr>
@@ -343,13 +323,7 @@
         <w:rPr>
           <w:color w:val="000000"/>
         </w:rPr>
-        <w:t>birth</w:t>
-      </w:r>
-      <w:r>
-        <w:rPr>
-          <w:color w:val="000000"/>
-        </w:rPr>
-        <w:t>date</w:t>
+        <w:t>birthdate</w:t>
       </w:r>
       <w:proofErr w:type="spellEnd"/>
     </w:p>
@@ -427,6 +401,44 @@
         <w:t xml:space="preserve"> </w:t>
       </w:r>
     </w:p>
+    <w:bookmarkStart w:id="0" w:name="_GoBack"/>
+    <w:p>
+      <w:pPr>
+        <w:pStyle w:val="HTMLncedenBiimlendirilmi"/>
+        <w:pBdr>
+          <w:top w:val="dashed" w:sz="6" w:space="12" w:color="2F6FAB"/>
+          <w:left w:val="dashed" w:sz="6" w:space="12" w:color="2F6FAB"/>
+          <w:bottom w:val="dashed" w:sz="6" w:space="12" w:color="2F6FAB"/>
+          <w:right w:val="dashed" w:sz="6" w:space="12" w:color="2F6FAB"/>
+        </w:pBdr>
+        <w:shd w:val="clear" w:color="auto" w:fill="F9F9F9"/>
+        <w:spacing w:line="312" w:lineRule="atLeast"/>
+        <w:rPr>
+          <w:color w:val="000000"/>
+        </w:rPr>
+      </w:pPr>
+      <w:r>
+        <w:fldChar w:fldCharType="begin"/>
+      </w:r>
+      <w:r>
+        <w:instrText xml:space="preserve"> HYPERLINK "http://tr.wikipedia.org/wiki/%C5%9Eablon:Do%C4%9Fum_y%C4%B1l%C4%B1_ve_ya%C5%9F%C4%B1" \o "Şablon:Doğum yılı ve yaşı" </w:instrText>
+      </w:r>
+      <w:r>
+        <w:fldChar w:fldCharType="separate"/>
+      </w:r>
+      <w:r>
+        <w:rPr>
+          <w:rStyle w:val="Kpr"/>
+          <w:color w:val="0B0080"/>
+          <w:shd w:val="clear" w:color="auto" w:fill="ECFCF4"/>
+        </w:rPr>
+        <w:t>Doğum yılı ve yaşı</w:t>
+      </w:r>
+      <w:r>
+        <w:fldChar w:fldCharType="end"/>
+      </w:r>
+    </w:p>
+    <w:bookmarkEnd w:id="0"/>
     <w:p>
       <w:pPr>
         <w:pStyle w:val="HTMLncedenBiimlendirilmi"/>
@@ -1060,6 +1072,18 @@
     <w:basedOn w:val="VarsaylanParagrafYazTipi"/>
     <w:rsid w:val="00DD1620"/>
   </w:style>
+  <w:style w:type="character" w:styleId="Kpr">
+    <w:name w:val="Hyperlink"/>
+    <w:basedOn w:val="VarsaylanParagrafYazTipi"/>
+    <w:uiPriority w:val="99"/>
+    <w:semiHidden/>
+    <w:unhideWhenUsed/>
+    <w:rsid w:val="00173155"/>
+    <w:rPr>
+      <w:color w:val="0000FF"/>
+      <w:u w:val="single"/>
+    </w:rPr>
+  </w:style>
 </w:styles>
 </file>
 
@@ -1326,6 +1350,18 @@
     <w:name w:val="noprint"/>
     <w:basedOn w:val="VarsaylanParagrafYazTipi"/>
     <w:rsid w:val="00DD1620"/>
+  </w:style>
+  <w:style w:type="character" w:styleId="Kpr">
+    <w:name w:val="Hyperlink"/>
+    <w:basedOn w:val="VarsaylanParagrafYazTipi"/>
+    <w:uiPriority w:val="99"/>
+    <w:semiHidden/>
+    <w:unhideWhenUsed/>
+    <w:rsid w:val="00173155"/>
+    <w:rPr>
+      <w:color w:val="0000FF"/>
+      <w:u w:val="single"/>
+    </w:rPr>
   </w:style>
 </w:styles>
 </file>

</xml_diff>